<commit_message>
pushing all changes including placeholder data
</commit_message>
<xml_diff>
--- a/backend/templates/quote.docx
+++ b/backend/templates/quote.docx
@@ -875,7 +875,57 @@
                 <w:sz w:val="18"/>
                 <w:szCs w:val="18"/>
               </w:rPr>
-              <w:t>{{matters for consideration}}</w:t>
+              <w:t>{{</w:t>
+            </w:r>
+            <w:proofErr w:type="spellStart"/>
+            <w:r>
+              <w:rPr>
+                <w:rFonts w:eastAsiaTheme="minorEastAsia"/>
+                <w:sz w:val="18"/>
+                <w:szCs w:val="18"/>
+              </w:rPr>
+              <w:t>matters</w:t>
+            </w:r>
+            <w:r>
+              <w:rPr>
+                <w:rFonts w:eastAsiaTheme="minorEastAsia"/>
+                <w:sz w:val="18"/>
+                <w:szCs w:val="18"/>
+              </w:rPr>
+              <w:t>_</w:t>
+            </w:r>
+            <w:r>
+              <w:rPr>
+                <w:rFonts w:eastAsiaTheme="minorEastAsia"/>
+                <w:sz w:val="18"/>
+                <w:szCs w:val="18"/>
+              </w:rPr>
+              <w:t>for</w:t>
+            </w:r>
+            <w:r>
+              <w:rPr>
+                <w:rFonts w:eastAsiaTheme="minorEastAsia"/>
+                <w:sz w:val="18"/>
+                <w:szCs w:val="18"/>
+              </w:rPr>
+              <w:t>_</w:t>
+            </w:r>
+            <w:r>
+              <w:rPr>
+                <w:rFonts w:eastAsiaTheme="minorEastAsia"/>
+                <w:sz w:val="18"/>
+                <w:szCs w:val="18"/>
+              </w:rPr>
+              <w:t>consideration</w:t>
+            </w:r>
+            <w:proofErr w:type="spellEnd"/>
+            <w:r>
+              <w:rPr>
+                <w:rFonts w:eastAsiaTheme="minorEastAsia"/>
+                <w:sz w:val="18"/>
+                <w:szCs w:val="18"/>
+              </w:rPr>
+              <w:t>}}</w:t>
             </w:r>
           </w:p>
           <w:p>
@@ -1473,6 +1523,13 @@
               </w:rPr>
               <w:t>}}</w:t>
             </w:r>
+            <w:r>
+              <w:rPr>
+                <w:sz w:val="18"/>
+                <w:szCs w:val="18"/>
+              </w:rPr>
+              <w:t xml:space="preserve"> Hours</w:t>
+            </w:r>
           </w:p>
           <w:p>
             <w:pPr>
@@ -1642,6 +1699,16 @@
                 <w:szCs w:val="18"/>
               </w:rPr>
             </w:pPr>
+          </w:p>
+          <w:p>
+            <w:pPr>
+              <w:spacing w:line="360" w:lineRule="auto"/>
+              <w:cnfStyle w:val="000000000000" w:firstRow="0" w:lastRow="0" w:firstColumn="0" w:lastColumn="0" w:oddVBand="0" w:evenVBand="0" w:oddHBand="0" w:evenHBand="0" w:firstRowFirstColumn="0" w:firstRowLastColumn="0" w:lastRowFirstColumn="0" w:lastRowLastColumn="0"/>
+              <w:rPr>
+                <w:sz w:val="18"/>
+                <w:szCs w:val="18"/>
+              </w:rPr>
+            </w:pPr>
             <w:r>
               <w:rPr>
                 <w:sz w:val="18"/>
@@ -1978,6 +2045,42 @@
           </w:p>
           <w:p>
             <w:pPr>
+              <w:pStyle w:val="ListParagraph"/>
+              <w:spacing w:line="360" w:lineRule="auto"/>
+              <w:cnfStyle w:val="000000000000" w:firstRow="0" w:lastRow="0" w:firstColumn="0" w:lastColumn="0" w:oddVBand="0" w:evenVBand="0" w:oddHBand="0" w:evenHBand="0" w:firstRowFirstColumn="0" w:firstRowLastColumn="0" w:lastRowFirstColumn="0" w:lastRowLastColumn="0"/>
+              <w:rPr>
+                <w:rFonts w:ascii="Times New Roman" w:hAnsi="Times New Roman" w:cs="Times New Roman"/>
+                <w:sz w:val="18"/>
+                <w:szCs w:val="18"/>
+              </w:rPr>
+            </w:pPr>
+          </w:p>
+          <w:p>
+            <w:pPr>
+              <w:pStyle w:val="ListParagraph"/>
+              <w:spacing w:line="360" w:lineRule="auto"/>
+              <w:cnfStyle w:val="000000000000" w:firstRow="0" w:lastRow="0" w:firstColumn="0" w:lastColumn="0" w:oddVBand="0" w:evenVBand="0" w:oddHBand="0" w:evenHBand="0" w:firstRowFirstColumn="0" w:firstRowLastColumn="0" w:lastRowFirstColumn="0" w:lastRowLastColumn="0"/>
+              <w:rPr>
+                <w:rFonts w:ascii="Times New Roman" w:hAnsi="Times New Roman" w:cs="Times New Roman"/>
+                <w:sz w:val="18"/>
+                <w:szCs w:val="18"/>
+              </w:rPr>
+            </w:pPr>
+          </w:p>
+          <w:p>
+            <w:pPr>
+              <w:pStyle w:val="ListParagraph"/>
+              <w:spacing w:line="360" w:lineRule="auto"/>
+              <w:cnfStyle w:val="000000000000" w:firstRow="0" w:lastRow="0" w:firstColumn="0" w:lastColumn="0" w:oddVBand="0" w:evenVBand="0" w:oddHBand="0" w:evenHBand="0" w:firstRowFirstColumn="0" w:firstRowLastColumn="0" w:lastRowFirstColumn="0" w:lastRowLastColumn="0"/>
+              <w:rPr>
+                <w:rFonts w:ascii="Times New Roman" w:hAnsi="Times New Roman" w:cs="Times New Roman"/>
+                <w:sz w:val="18"/>
+                <w:szCs w:val="18"/>
+              </w:rPr>
+            </w:pPr>
+          </w:p>
+          <w:p>
+            <w:pPr>
               <w:spacing w:line="360" w:lineRule="auto"/>
               <w:cnfStyle w:val="000000000000" w:firstRow="0" w:lastRow="0" w:firstColumn="0" w:lastColumn="0" w:oddVBand="0" w:evenVBand="0" w:oddHBand="0" w:evenHBand="0" w:firstRowFirstColumn="0" w:firstRowLastColumn="0" w:lastRowFirstColumn="0" w:lastRowLastColumn="0"/>
               <w:rPr>
@@ -2045,6 +2148,7 @@
                 <w:sz w:val="18"/>
                 <w:szCs w:val="18"/>
               </w:rPr>
+              <w:lastRenderedPageBreak/>
               <w:t>Materials required </w:t>
             </w:r>
           </w:p>
@@ -2121,15 +2225,6 @@
           </w:tcPr>
           <w:p>
             <w:pPr>
-              <w:cnfStyle w:val="000000000000" w:firstRow="0" w:lastRow="0" w:firstColumn="0" w:lastColumn="0" w:oddVBand="0" w:evenVBand="0" w:oddHBand="0" w:evenHBand="0" w:firstRowFirstColumn="0" w:firstRowLastColumn="0" w:lastRowFirstColumn="0" w:lastRowLastColumn="0"/>
-              <w:rPr>
-                <w:sz w:val="18"/>
-                <w:szCs w:val="18"/>
-              </w:rPr>
-            </w:pPr>
-          </w:p>
-          <w:p>
-            <w:pPr>
               <w:spacing w:line="360" w:lineRule="auto"/>
               <w:cnfStyle w:val="000000000000" w:firstRow="0" w:lastRow="0" w:firstColumn="0" w:lastColumn="0" w:oddVBand="0" w:evenVBand="0" w:oddHBand="0" w:evenHBand="0" w:firstRowFirstColumn="0" w:firstRowLastColumn="0" w:lastRowFirstColumn="0" w:lastRowLastColumn="0"/>
               <w:rPr>
@@ -2174,6 +2269,16 @@
               </w:rPr>
               <w:t>}}</w:t>
             </w:r>
+          </w:p>
+          <w:p>
+            <w:pPr>
+              <w:spacing w:line="360" w:lineRule="auto"/>
+              <w:cnfStyle w:val="000000000000" w:firstRow="0" w:lastRow="0" w:firstColumn="0" w:lastColumn="0" w:oddVBand="0" w:evenVBand="0" w:oddHBand="0" w:evenHBand="0" w:firstRowFirstColumn="0" w:firstRowLastColumn="0" w:lastRowFirstColumn="0" w:lastRowLastColumn="0"/>
+              <w:rPr>
+                <w:sz w:val="18"/>
+                <w:szCs w:val="18"/>
+              </w:rPr>
+            </w:pPr>
           </w:p>
         </w:tc>
         <w:tc>
@@ -2236,7 +2341,6 @@
                 <w:sz w:val="18"/>
                 <w:szCs w:val="18"/>
               </w:rPr>
-              <w:lastRenderedPageBreak/>
               <w:t>Scope of works for areas:</w:t>
             </w:r>
             <w:r>
@@ -2859,7 +2963,25 @@
                 <w:sz w:val="18"/>
                 <w:szCs w:val="18"/>
               </w:rPr>
-              <w:t>4512</w:t>
+              <w:t>{{</w:t>
+            </w:r>
+            <w:proofErr w:type="spellStart"/>
+            <w:r>
+              <w:rPr>
+                <w:rFonts w:eastAsiaTheme="minorEastAsia"/>
+                <w:sz w:val="18"/>
+                <w:szCs w:val="18"/>
+              </w:rPr>
+              <w:t>labour_cost</w:t>
+            </w:r>
+            <w:proofErr w:type="spellEnd"/>
+            <w:r>
+              <w:rPr>
+                <w:rFonts w:eastAsiaTheme="minorEastAsia"/>
+                <w:sz w:val="18"/>
+                <w:szCs w:val="18"/>
+              </w:rPr>
+              <w:t>}}</w:t>
             </w:r>
             <w:r>
               <w:rPr>
@@ -2911,7 +3033,7 @@
                 <w:sz w:val="18"/>
                 <w:szCs w:val="18"/>
               </w:rPr>
-              <w:t>47</w:t>
+              <w:t>{{rate}}</w:t>
             </w:r>
             <w:r>
               <w:rPr>
@@ -2953,8 +3075,9 @@
                 <w:sz w:val="18"/>
                 <w:szCs w:val="18"/>
               </w:rPr>
-              <w:t>96</w:t>
-            </w:r>
+              <w:t>{{</w:t>
+            </w:r>
+            <w:proofErr w:type="spellStart"/>
             <w:r>
               <w:rPr>
                 <w:rFonts w:eastAsiaTheme="minorEastAsia"/>
@@ -2963,66 +3086,9 @@
                 <w:sz w:val="18"/>
                 <w:szCs w:val="18"/>
               </w:rPr>
-              <w:t xml:space="preserve"> hours) </w:t>
-            </w:r>
-          </w:p>
-          <w:p>
-            <w:pPr>
-              <w:cnfStyle w:val="000000000000" w:firstRow="0" w:lastRow="0" w:firstColumn="0" w:lastColumn="0" w:oddVBand="0" w:evenVBand="0" w:oddHBand="0" w:evenHBand="0" w:firstRowFirstColumn="0" w:firstRowLastColumn="0" w:lastRowFirstColumn="0" w:lastRowLastColumn="0"/>
-              <w:rPr>
-                <w:rFonts w:eastAsiaTheme="minorEastAsia"/>
-                <w:sz w:val="18"/>
-                <w:szCs w:val="18"/>
-              </w:rPr>
-            </w:pPr>
-          </w:p>
-          <w:p>
-            <w:pPr>
-              <w:cnfStyle w:val="000000000000" w:firstRow="0" w:lastRow="0" w:firstColumn="0" w:lastColumn="0" w:oddVBand="0" w:evenVBand="0" w:oddHBand="0" w:evenHBand="0" w:firstRowFirstColumn="0" w:firstRowLastColumn="0" w:lastRowFirstColumn="0" w:lastRowLastColumn="0"/>
-              <w:rPr>
-                <w:rFonts w:eastAsiaTheme="minorEastAsia"/>
-                <w:sz w:val="18"/>
-                <w:szCs w:val="18"/>
-              </w:rPr>
-            </w:pPr>
-          </w:p>
-          <w:p>
-            <w:pPr>
-              <w:cnfStyle w:val="000000000000" w:firstRow="0" w:lastRow="0" w:firstColumn="0" w:lastColumn="0" w:oddVBand="0" w:evenVBand="0" w:oddHBand="0" w:evenHBand="0" w:firstRowFirstColumn="0" w:firstRowLastColumn="0" w:lastRowFirstColumn="0" w:lastRowLastColumn="0"/>
-              <w:rPr>
-                <w:rFonts w:eastAsiaTheme="minorEastAsia"/>
-                <w:sz w:val="18"/>
-                <w:szCs w:val="18"/>
-              </w:rPr>
-            </w:pPr>
-            <w:r>
-              <w:rPr>
-                <w:rFonts w:eastAsiaTheme="minorEastAsia"/>
-                <w:sz w:val="18"/>
-                <w:szCs w:val="18"/>
-              </w:rPr>
-              <w:t>$</w:t>
-            </w:r>
-            <w:r>
-              <w:rPr>
-                <w:rFonts w:eastAsiaTheme="minorEastAsia"/>
-                <w:sz w:val="18"/>
-                <w:szCs w:val="18"/>
-              </w:rPr>
-              <w:t>600</w:t>
-            </w:r>
-            <w:r>
-              <w:rPr>
-                <w:rFonts w:eastAsiaTheme="minorEastAsia"/>
-                <w:sz w:val="18"/>
-                <w:szCs w:val="18"/>
-              </w:rPr>
-              <w:t xml:space="preserve"> + GST</w:t>
-            </w:r>
-          </w:p>
-          <w:p>
-            <w:pPr>
-              <w:cnfStyle w:val="000000000000" w:firstRow="0" w:lastRow="0" w:firstColumn="0" w:lastColumn="0" w:oddVBand="0" w:evenVBand="0" w:oddHBand="0" w:evenHBand="0" w:firstRowFirstColumn="0" w:firstRowLastColumn="0" w:lastRowFirstColumn="0" w:lastRowLastColumn="0"/>
+              <w:t>estimated_hours_worked</w:t>
+            </w:r>
+            <w:r>
               <w:rPr>
                 <w:rFonts w:eastAsiaTheme="minorEastAsia"/>
                 <w:i/>
@@ -3030,11 +3096,10 @@
                 <w:sz w:val="18"/>
                 <w:szCs w:val="18"/>
               </w:rPr>
-            </w:pPr>
-          </w:p>
-          <w:p>
-            <w:pPr>
-              <w:cnfStyle w:val="000000000000" w:firstRow="0" w:lastRow="0" w:firstColumn="0" w:lastColumn="0" w:oddVBand="0" w:evenVBand="0" w:oddHBand="0" w:evenHBand="0" w:firstRowFirstColumn="0" w:firstRowLastColumn="0" w:lastRowFirstColumn="0" w:lastRowLastColumn="0"/>
+              <w:t>_i</w:t>
+            </w:r>
+            <w:proofErr w:type="spellEnd"/>
+            <w:r>
               <w:rPr>
                 <w:rFonts w:eastAsiaTheme="minorEastAsia"/>
                 <w:i/>
@@ -3042,7 +3107,8 @@
                 <w:sz w:val="18"/>
                 <w:szCs w:val="18"/>
               </w:rPr>
-            </w:pPr>
+              <w:t>}}</w:t>
+            </w:r>
             <w:r>
               <w:rPr>
                 <w:rFonts w:eastAsiaTheme="minorEastAsia"/>
@@ -3051,7 +3117,7 @@
                 <w:sz w:val="18"/>
                 <w:szCs w:val="18"/>
               </w:rPr>
-              <w:t>100</w:t>
+              <w:t xml:space="preserve"> hours</w:t>
             </w:r>
             <w:r>
               <w:rPr>
@@ -3061,18 +3127,96 @@
                 <w:sz w:val="18"/>
                 <w:szCs w:val="18"/>
               </w:rPr>
-              <w:t>- 150 fire sponges, 15L crossfire,</w:t>
-            </w:r>
-            <w:r>
-              <w:rPr>
+              <w:t xml:space="preserve">) </w:t>
+            </w:r>
+          </w:p>
+          <w:p>
+            <w:pPr>
+              <w:cnfStyle w:val="000000000000" w:firstRow="0" w:lastRow="0" w:firstColumn="0" w:lastColumn="0" w:oddVBand="0" w:evenVBand="0" w:oddHBand="0" w:evenHBand="0" w:firstRowFirstColumn="0" w:firstRowLastColumn="0" w:lastRowFirstColumn="0" w:lastRowLastColumn="0"/>
+              <w:rPr>
+                <w:rFonts w:eastAsiaTheme="minorEastAsia"/>
+                <w:sz w:val="18"/>
+                <w:szCs w:val="18"/>
+              </w:rPr>
+            </w:pPr>
+          </w:p>
+          <w:p>
+            <w:pPr>
+              <w:cnfStyle w:val="000000000000" w:firstRow="0" w:lastRow="0" w:firstColumn="0" w:lastColumn="0" w:oddVBand="0" w:evenVBand="0" w:oddHBand="0" w:evenHBand="0" w:firstRowFirstColumn="0" w:firstRowLastColumn="0" w:lastRowFirstColumn="0" w:lastRowLastColumn="0"/>
+              <w:rPr>
+                <w:rFonts w:eastAsiaTheme="minorEastAsia"/>
+                <w:sz w:val="18"/>
+                <w:szCs w:val="18"/>
+              </w:rPr>
+            </w:pPr>
+          </w:p>
+          <w:p>
+            <w:pPr>
+              <w:cnfStyle w:val="000000000000" w:firstRow="0" w:lastRow="0" w:firstColumn="0" w:lastColumn="0" w:oddVBand="0" w:evenVBand="0" w:oddHBand="0" w:evenHBand="0" w:firstRowFirstColumn="0" w:firstRowLastColumn="0" w:lastRowFirstColumn="0" w:lastRowLastColumn="0"/>
+              <w:rPr>
+                <w:rFonts w:eastAsiaTheme="minorEastAsia"/>
+                <w:sz w:val="18"/>
+                <w:szCs w:val="18"/>
+              </w:rPr>
+            </w:pPr>
+            <w:r>
+              <w:rPr>
+                <w:rFonts w:eastAsiaTheme="minorEastAsia"/>
+                <w:sz w:val="18"/>
+                <w:szCs w:val="18"/>
+              </w:rPr>
+              <w:t>$</w:t>
+            </w:r>
+            <w:r>
+              <w:rPr>
+                <w:rFonts w:eastAsiaTheme="minorEastAsia"/>
+                <w:sz w:val="18"/>
+                <w:szCs w:val="18"/>
+              </w:rPr>
+              <w:t>{{</w:t>
+            </w:r>
+            <w:proofErr w:type="spellStart"/>
+            <w:r>
+              <w:rPr>
+                <w:rFonts w:eastAsiaTheme="minorEastAsia"/>
+                <w:sz w:val="18"/>
+                <w:szCs w:val="18"/>
+              </w:rPr>
+              <w:t>material_costs</w:t>
+            </w:r>
+            <w:proofErr w:type="spellEnd"/>
+            <w:r>
+              <w:rPr>
+                <w:rFonts w:eastAsiaTheme="minorEastAsia"/>
+                <w:sz w:val="18"/>
+                <w:szCs w:val="18"/>
+              </w:rPr>
+              <w:t>}}</w:t>
+            </w:r>
+            <w:r>
+              <w:rPr>
+                <w:rFonts w:eastAsiaTheme="minorEastAsia"/>
+                <w:sz w:val="18"/>
+                <w:szCs w:val="18"/>
+              </w:rPr>
+              <w:t xml:space="preserve"> + GST</w:t>
+            </w:r>
+          </w:p>
+          <w:p>
+            <w:pPr>
+              <w:cnfStyle w:val="000000000000" w:firstRow="0" w:lastRow="0" w:firstColumn="0" w:lastColumn="0" w:oddVBand="0" w:evenVBand="0" w:oddHBand="0" w:evenHBand="0" w:firstRowFirstColumn="0" w:firstRowLastColumn="0" w:lastRowFirstColumn="0" w:lastRowLastColumn="0"/>
+              <w:rPr>
+                <w:rFonts w:eastAsiaTheme="minorEastAsia"/>
                 <w:i/>
                 <w:iCs/>
                 <w:sz w:val="18"/>
                 <w:szCs w:val="18"/>
               </w:rPr>
-              <w:t xml:space="preserve"> </w:t>
-            </w:r>
-            <w:r>
+            </w:pPr>
+          </w:p>
+          <w:p>
+            <w:pPr>
+              <w:cnfStyle w:val="000000000000" w:firstRow="0" w:lastRow="0" w:firstColumn="0" w:lastColumn="0" w:oddVBand="0" w:evenVBand="0" w:oddHBand="0" w:evenHBand="0" w:firstRowFirstColumn="0" w:firstRowLastColumn="0" w:lastRowFirstColumn="0" w:lastRowLastColumn="0"/>
               <w:rPr>
                 <w:rFonts w:eastAsiaTheme="minorEastAsia"/>
                 <w:i/>
@@ -3080,17 +3224,18 @@
                 <w:sz w:val="18"/>
                 <w:szCs w:val="18"/>
               </w:rPr>
-              <w:t>x2 Flexi Clamp with poles</w:t>
-            </w:r>
-            <w:r>
-              <w:rPr>
+            </w:pPr>
+            <w:r>
+              <w:rPr>
+                <w:rFonts w:eastAsiaTheme="minorEastAsia"/>
                 <w:i/>
                 <w:iCs/>
                 <w:sz w:val="18"/>
                 <w:szCs w:val="18"/>
               </w:rPr>
-              <w:t xml:space="preserve">, </w:t>
-            </w:r>
+              <w:t>{{</w:t>
+            </w:r>
+            <w:proofErr w:type="spellStart"/>
             <w:r>
               <w:rPr>
                 <w:rFonts w:eastAsiaTheme="minorEastAsia"/>
@@ -3099,179 +3244,205 @@
                 <w:sz w:val="18"/>
                 <w:szCs w:val="18"/>
               </w:rPr>
-              <w:t>x2 window cleaning kits</w:t>
-            </w:r>
-            <w:r>
-              <w:rPr>
+              <w:t>material_list</w:t>
+            </w:r>
+            <w:proofErr w:type="spellEnd"/>
+            <w:r>
+              <w:rPr>
+                <w:rFonts w:eastAsiaTheme="minorEastAsia"/>
                 <w:i/>
                 <w:iCs/>
                 <w:sz w:val="18"/>
                 <w:szCs w:val="18"/>
               </w:rPr>
-              <w:t xml:space="preserve">, </w:t>
-            </w:r>
-            <w:r>
+              <w:t>}}</w:t>
+            </w:r>
+          </w:p>
+          <w:p>
+            <w:pPr>
+              <w:cnfStyle w:val="000000000000" w:firstRow="0" w:lastRow="0" w:firstColumn="0" w:lastColumn="0" w:oddVBand="0" w:evenVBand="0" w:oddHBand="0" w:evenHBand="0" w:firstRowFirstColumn="0" w:firstRowLastColumn="0" w:lastRowFirstColumn="0" w:lastRowLastColumn="0"/>
+              <w:rPr>
+                <w:rFonts w:eastAsiaTheme="minorEastAsia"/>
+                <w:sz w:val="18"/>
+                <w:szCs w:val="18"/>
+              </w:rPr>
+            </w:pPr>
+          </w:p>
+          <w:p>
+            <w:pPr>
+              <w:cnfStyle w:val="000000000000" w:firstRow="0" w:lastRow="0" w:firstColumn="0" w:lastColumn="0" w:oddVBand="0" w:evenVBand="0" w:oddHBand="0" w:evenHBand="0" w:firstRowFirstColumn="0" w:firstRowLastColumn="0" w:lastRowFirstColumn="0" w:lastRowLastColumn="0"/>
+              <w:rPr>
+                <w:rFonts w:eastAsiaTheme="minorEastAsia"/>
+                <w:sz w:val="18"/>
+                <w:szCs w:val="18"/>
+              </w:rPr>
+            </w:pPr>
+          </w:p>
+          <w:p>
+            <w:pPr>
+              <w:cnfStyle w:val="000000000000" w:firstRow="0" w:lastRow="0" w:firstColumn="0" w:lastColumn="0" w:oddVBand="0" w:evenVBand="0" w:oddHBand="0" w:evenHBand="0" w:firstRowFirstColumn="0" w:firstRowLastColumn="0" w:lastRowFirstColumn="0" w:lastRowLastColumn="0"/>
+              <w:rPr>
+                <w:sz w:val="18"/>
+                <w:szCs w:val="18"/>
+              </w:rPr>
+            </w:pPr>
+          </w:p>
+          <w:p>
+            <w:pPr>
+              <w:cnfStyle w:val="000000000000" w:firstRow="0" w:lastRow="0" w:firstColumn="0" w:lastColumn="0" w:oddVBand="0" w:evenVBand="0" w:oddHBand="0" w:evenHBand="0" w:firstRowFirstColumn="0" w:firstRowLastColumn="0" w:lastRowFirstColumn="0" w:lastRowLastColumn="0"/>
+              <w:rPr>
+                <w:sz w:val="18"/>
+                <w:szCs w:val="18"/>
+              </w:rPr>
+            </w:pPr>
+          </w:p>
+          <w:p>
+            <w:pPr>
+              <w:cnfStyle w:val="000000000000" w:firstRow="0" w:lastRow="0" w:firstColumn="0" w:lastColumn="0" w:oddVBand="0" w:evenVBand="0" w:oddHBand="0" w:evenHBand="0" w:firstRowFirstColumn="0" w:firstRowLastColumn="0" w:lastRowFirstColumn="0" w:lastRowLastColumn="0"/>
+              <w:rPr>
+                <w:sz w:val="18"/>
+                <w:szCs w:val="18"/>
+              </w:rPr>
+            </w:pPr>
+          </w:p>
+          <w:p>
+            <w:pPr>
+              <w:cnfStyle w:val="000000000000" w:firstRow="0" w:lastRow="0" w:firstColumn="0" w:lastColumn="0" w:oddVBand="0" w:evenVBand="0" w:oddHBand="0" w:evenHBand="0" w:firstRowFirstColumn="0" w:firstRowLastColumn="0" w:lastRowFirstColumn="0" w:lastRowLastColumn="0"/>
+              <w:rPr>
+                <w:sz w:val="18"/>
+                <w:szCs w:val="18"/>
+              </w:rPr>
+            </w:pPr>
+          </w:p>
+          <w:p>
+            <w:pPr>
+              <w:cnfStyle w:val="000000000000" w:firstRow="0" w:lastRow="0" w:firstColumn="0" w:lastColumn="0" w:oddVBand="0" w:evenVBand="0" w:oddHBand="0" w:evenHBand="0" w:firstRowFirstColumn="0" w:firstRowLastColumn="0" w:lastRowFirstColumn="0" w:lastRowLastColumn="0"/>
+              <w:rPr>
+                <w:rFonts w:eastAsiaTheme="minorEastAsia"/>
+                <w:sz w:val="18"/>
+                <w:szCs w:val="18"/>
+                <w:lang w:val="en-GB"/>
+              </w:rPr>
+            </w:pPr>
+            <w:r>
+              <w:rPr>
+                <w:rFonts w:eastAsiaTheme="minorEastAsia"/>
+                <w:sz w:val="18"/>
+                <w:szCs w:val="18"/>
+                <w:lang w:val="en-GB"/>
+              </w:rPr>
+              <w:t>$</w:t>
+            </w:r>
+            <w:r>
+              <w:rPr>
+                <w:rFonts w:eastAsiaTheme="minorEastAsia"/>
+                <w:sz w:val="18"/>
+                <w:szCs w:val="18"/>
+                <w:lang w:val="en-GB"/>
+              </w:rPr>
+              <w:t>{{</w:t>
+            </w:r>
+            <w:proofErr w:type="spellStart"/>
+            <w:r>
+              <w:rPr>
+                <w:rFonts w:eastAsiaTheme="minorEastAsia"/>
+                <w:sz w:val="18"/>
+                <w:szCs w:val="18"/>
+                <w:lang w:val="en-GB"/>
+              </w:rPr>
+              <w:t>disposal_costs</w:t>
+            </w:r>
+            <w:proofErr w:type="spellEnd"/>
+            <w:r>
+              <w:rPr>
+                <w:rFonts w:eastAsiaTheme="minorEastAsia"/>
+                <w:sz w:val="18"/>
+                <w:szCs w:val="18"/>
+                <w:lang w:val="en-GB"/>
+              </w:rPr>
+              <w:t>}}</w:t>
+            </w:r>
+            <w:r>
+              <w:rPr>
+                <w:rFonts w:eastAsiaTheme="minorEastAsia"/>
+                <w:sz w:val="18"/>
+                <w:szCs w:val="18"/>
+                <w:lang w:val="en-GB"/>
+              </w:rPr>
+              <w:t xml:space="preserve"> + GST</w:t>
+            </w:r>
+          </w:p>
+          <w:p>
+            <w:pPr>
+              <w:cnfStyle w:val="000000000000" w:firstRow="0" w:lastRow="0" w:firstColumn="0" w:lastColumn="0" w:oddVBand="0" w:evenVBand="0" w:oddHBand="0" w:evenHBand="0" w:firstRowFirstColumn="0" w:firstRowLastColumn="0" w:lastRowFirstColumn="0" w:lastRowLastColumn="0"/>
               <w:rPr>
                 <w:rFonts w:eastAsiaTheme="minorEastAsia"/>
                 <w:i/>
                 <w:iCs/>
                 <w:sz w:val="18"/>
                 <w:szCs w:val="18"/>
-              </w:rPr>
-              <w:t>200pcs of Rags</w:t>
-            </w:r>
-            <w:r>
-              <w:rPr>
+                <w:lang w:val="en-GB"/>
+              </w:rPr>
+            </w:pPr>
+          </w:p>
+          <w:p>
+            <w:pPr>
+              <w:cnfStyle w:val="000000000000" w:firstRow="0" w:lastRow="0" w:firstColumn="0" w:lastColumn="0" w:oddVBand="0" w:evenVBand="0" w:oddHBand="0" w:evenHBand="0" w:firstRowFirstColumn="0" w:firstRowLastColumn="0" w:lastRowFirstColumn="0" w:lastRowLastColumn="0"/>
+              <w:rPr>
+                <w:rFonts w:eastAsiaTheme="minorEastAsia"/>
+                <w:sz w:val="18"/>
+                <w:szCs w:val="18"/>
+                <w:lang w:val="en-GB"/>
+              </w:rPr>
+            </w:pPr>
+          </w:p>
+          <w:p>
+            <w:pPr>
+              <w:cnfStyle w:val="000000000000" w:firstRow="0" w:lastRow="0" w:firstColumn="0" w:lastColumn="0" w:oddVBand="0" w:evenVBand="0" w:oddHBand="0" w:evenHBand="0" w:firstRowFirstColumn="0" w:firstRowLastColumn="0" w:lastRowFirstColumn="0" w:lastRowLastColumn="0"/>
+              <w:rPr>
+                <w:rFonts w:eastAsiaTheme="minorEastAsia"/>
+                <w:sz w:val="18"/>
+                <w:szCs w:val="18"/>
+                <w:lang w:val="en-GB"/>
+              </w:rPr>
+            </w:pPr>
+          </w:p>
+          <w:p>
+            <w:pPr>
+              <w:cnfStyle w:val="000000000000" w:firstRow="0" w:lastRow="0" w:firstColumn="0" w:lastColumn="0" w:oddVBand="0" w:evenVBand="0" w:oddHBand="0" w:evenHBand="0" w:firstRowFirstColumn="0" w:firstRowLastColumn="0" w:lastRowFirstColumn="0" w:lastRowLastColumn="0"/>
+              <w:rPr>
+                <w:rFonts w:eastAsiaTheme="minorEastAsia"/>
                 <w:i/>
                 <w:iCs/>
                 <w:sz w:val="18"/>
                 <w:szCs w:val="18"/>
               </w:rPr>
-              <w:t xml:space="preserve">, </w:t>
-            </w:r>
-            <w:r>
-              <w:rPr>
-                <w:rFonts w:eastAsiaTheme="minorEastAsia"/>
-                <w:i/>
-                <w:iCs/>
-                <w:sz w:val="18"/>
-                <w:szCs w:val="18"/>
-              </w:rPr>
-              <w:t>2 Box of 100pcs glove</w:t>
-            </w:r>
-            <w:r>
-              <w:rPr>
-                <w:rFonts w:eastAsiaTheme="minorEastAsia"/>
-                <w:i/>
-                <w:iCs/>
-                <w:sz w:val="18"/>
-                <w:szCs w:val="18"/>
-              </w:rPr>
-              <w:t xml:space="preserve">s, </w:t>
-            </w:r>
-            <w:r>
-              <w:rPr>
-                <w:rFonts w:eastAsiaTheme="minorEastAsia"/>
-                <w:i/>
-                <w:iCs/>
-                <w:sz w:val="18"/>
-                <w:szCs w:val="18"/>
-              </w:rPr>
-              <w:t>50pcs masks</w:t>
-            </w:r>
-            <w:r>
-              <w:rPr>
-                <w:rFonts w:eastAsiaTheme="minorEastAsia"/>
-                <w:i/>
-                <w:iCs/>
-                <w:sz w:val="18"/>
-                <w:szCs w:val="18"/>
-              </w:rPr>
-              <w:t xml:space="preserve">, </w:t>
-            </w:r>
-            <w:r>
-              <w:rPr>
-                <w:rFonts w:eastAsiaTheme="minorEastAsia"/>
-                <w:i/>
-                <w:iCs/>
-                <w:sz w:val="18"/>
-                <w:szCs w:val="18"/>
-              </w:rPr>
-              <w:t>20pcs coveralls</w:t>
-            </w:r>
-            <w:r>
-              <w:rPr>
-                <w:rFonts w:eastAsiaTheme="minorEastAsia"/>
-                <w:i/>
-                <w:iCs/>
-                <w:sz w:val="18"/>
-                <w:szCs w:val="18"/>
-              </w:rPr>
-              <w:t xml:space="preserve">, </w:t>
-            </w:r>
-            <w:r>
-              <w:rPr>
-                <w:rFonts w:eastAsiaTheme="minorEastAsia"/>
-                <w:i/>
-                <w:iCs/>
-                <w:sz w:val="18"/>
-                <w:szCs w:val="18"/>
-              </w:rPr>
-              <w:t>4 spray bottles</w:t>
-            </w:r>
-          </w:p>
-          <w:p>
-            <w:pPr>
-              <w:cnfStyle w:val="000000000000" w:firstRow="0" w:lastRow="0" w:firstColumn="0" w:lastColumn="0" w:oddVBand="0" w:evenVBand="0" w:oddHBand="0" w:evenHBand="0" w:firstRowFirstColumn="0" w:firstRowLastColumn="0" w:lastRowFirstColumn="0" w:lastRowLastColumn="0"/>
-              <w:rPr>
-                <w:rFonts w:eastAsiaTheme="minorEastAsia"/>
-                <w:sz w:val="18"/>
-                <w:szCs w:val="18"/>
-              </w:rPr>
-            </w:pPr>
-          </w:p>
-          <w:p>
-            <w:pPr>
-              <w:cnfStyle w:val="000000000000" w:firstRow="0" w:lastRow="0" w:firstColumn="0" w:lastColumn="0" w:oddVBand="0" w:evenVBand="0" w:oddHBand="0" w:evenHBand="0" w:firstRowFirstColumn="0" w:firstRowLastColumn="0" w:lastRowFirstColumn="0" w:lastRowLastColumn="0"/>
-              <w:rPr>
-                <w:rFonts w:eastAsiaTheme="minorEastAsia"/>
-                <w:sz w:val="18"/>
-                <w:szCs w:val="18"/>
-              </w:rPr>
-            </w:pPr>
-          </w:p>
-          <w:p>
-            <w:pPr>
-              <w:cnfStyle w:val="000000000000" w:firstRow="0" w:lastRow="0" w:firstColumn="0" w:lastColumn="0" w:oddVBand="0" w:evenVBand="0" w:oddHBand="0" w:evenHBand="0" w:firstRowFirstColumn="0" w:firstRowLastColumn="0" w:lastRowFirstColumn="0" w:lastRowLastColumn="0"/>
-              <w:rPr>
-                <w:sz w:val="18"/>
-                <w:szCs w:val="18"/>
-              </w:rPr>
-            </w:pPr>
-          </w:p>
-          <w:p>
-            <w:pPr>
-              <w:cnfStyle w:val="000000000000" w:firstRow="0" w:lastRow="0" w:firstColumn="0" w:lastColumn="0" w:oddVBand="0" w:evenVBand="0" w:oddHBand="0" w:evenHBand="0" w:firstRowFirstColumn="0" w:firstRowLastColumn="0" w:lastRowFirstColumn="0" w:lastRowLastColumn="0"/>
-              <w:rPr>
-                <w:sz w:val="18"/>
-                <w:szCs w:val="18"/>
-              </w:rPr>
-            </w:pPr>
-          </w:p>
-          <w:p>
-            <w:pPr>
-              <w:cnfStyle w:val="000000000000" w:firstRow="0" w:lastRow="0" w:firstColumn="0" w:lastColumn="0" w:oddVBand="0" w:evenVBand="0" w:oddHBand="0" w:evenHBand="0" w:firstRowFirstColumn="0" w:firstRowLastColumn="0" w:lastRowFirstColumn="0" w:lastRowLastColumn="0"/>
-              <w:rPr>
-                <w:sz w:val="18"/>
-                <w:szCs w:val="18"/>
-              </w:rPr>
-            </w:pPr>
-          </w:p>
-          <w:p>
-            <w:pPr>
-              <w:cnfStyle w:val="000000000000" w:firstRow="0" w:lastRow="0" w:firstColumn="0" w:lastColumn="0" w:oddVBand="0" w:evenVBand="0" w:oddHBand="0" w:evenHBand="0" w:firstRowFirstColumn="0" w:firstRowLastColumn="0" w:lastRowFirstColumn="0" w:lastRowLastColumn="0"/>
-              <w:rPr>
-                <w:sz w:val="18"/>
-                <w:szCs w:val="18"/>
-              </w:rPr>
-            </w:pPr>
-          </w:p>
-          <w:p>
-            <w:pPr>
-              <w:cnfStyle w:val="000000000000" w:firstRow="0" w:lastRow="0" w:firstColumn="0" w:lastColumn="0" w:oddVBand="0" w:evenVBand="0" w:oddHBand="0" w:evenHBand="0" w:firstRowFirstColumn="0" w:firstRowLastColumn="0" w:lastRowFirstColumn="0" w:lastRowLastColumn="0"/>
-              <w:rPr>
-                <w:rFonts w:eastAsiaTheme="minorEastAsia"/>
-                <w:sz w:val="18"/>
-                <w:szCs w:val="18"/>
-                <w:lang w:val="en-GB"/>
-              </w:rPr>
-            </w:pPr>
-            <w:r>
-              <w:rPr>
-                <w:rFonts w:eastAsiaTheme="minorEastAsia"/>
-                <w:sz w:val="18"/>
-                <w:szCs w:val="18"/>
-                <w:lang w:val="en-GB"/>
+            </w:pPr>
+          </w:p>
+          <w:p>
+            <w:pPr>
+              <w:cnfStyle w:val="000000000000" w:firstRow="0" w:lastRow="0" w:firstColumn="0" w:lastColumn="0" w:oddVBand="0" w:evenVBand="0" w:oddHBand="0" w:evenHBand="0" w:firstRowFirstColumn="0" w:firstRowLastColumn="0" w:lastRowFirstColumn="0" w:lastRowLastColumn="0"/>
+              <w:rPr>
+                <w:rFonts w:eastAsiaTheme="minorEastAsia"/>
+                <w:sz w:val="18"/>
+                <w:szCs w:val="18"/>
+              </w:rPr>
+            </w:pPr>
+          </w:p>
+          <w:p>
+            <w:pPr>
+              <w:cnfStyle w:val="000000000000" w:firstRow="0" w:lastRow="0" w:firstColumn="0" w:lastColumn="0" w:oddVBand="0" w:evenVBand="0" w:oddHBand="0" w:evenHBand="0" w:firstRowFirstColumn="0" w:firstRowLastColumn="0" w:lastRowFirstColumn="0" w:lastRowLastColumn="0"/>
+              <w:rPr>
+                <w:rFonts w:eastAsiaTheme="minorEastAsia"/>
+                <w:sz w:val="18"/>
+                <w:szCs w:val="18"/>
+              </w:rPr>
+            </w:pPr>
+            <w:r>
+              <w:rPr>
+                <w:rFonts w:eastAsiaTheme="minorEastAsia"/>
+                <w:sz w:val="18"/>
+                <w:szCs w:val="18"/>
               </w:rPr>
               <w:t>$</w:t>
             </w:r>
@@ -3280,101 +3451,26 @@
                 <w:rFonts w:eastAsiaTheme="minorEastAsia"/>
                 <w:sz w:val="18"/>
                 <w:szCs w:val="18"/>
-                <w:lang w:val="en-GB"/>
-              </w:rPr>
-              <w:t>450</w:t>
-            </w:r>
-            <w:r>
-              <w:rPr>
-                <w:rFonts w:eastAsiaTheme="minorEastAsia"/>
-                <w:sz w:val="18"/>
-                <w:szCs w:val="18"/>
-                <w:lang w:val="en-GB"/>
-              </w:rPr>
-              <w:t xml:space="preserve"> + GST</w:t>
-            </w:r>
-          </w:p>
-          <w:p>
-            <w:pPr>
-              <w:cnfStyle w:val="000000000000" w:firstRow="0" w:lastRow="0" w:firstColumn="0" w:lastColumn="0" w:oddVBand="0" w:evenVBand="0" w:oddHBand="0" w:evenHBand="0" w:firstRowFirstColumn="0" w:firstRowLastColumn="0" w:lastRowFirstColumn="0" w:lastRowLastColumn="0"/>
-              <w:rPr>
-                <w:rFonts w:eastAsiaTheme="minorEastAsia"/>
-                <w:i/>
-                <w:iCs/>
-                <w:sz w:val="18"/>
-                <w:szCs w:val="18"/>
-                <w:lang w:val="en-GB"/>
-              </w:rPr>
-            </w:pPr>
-          </w:p>
-          <w:p>
-            <w:pPr>
-              <w:cnfStyle w:val="000000000000" w:firstRow="0" w:lastRow="0" w:firstColumn="0" w:lastColumn="0" w:oddVBand="0" w:evenVBand="0" w:oddHBand="0" w:evenHBand="0" w:firstRowFirstColumn="0" w:firstRowLastColumn="0" w:lastRowFirstColumn="0" w:lastRowLastColumn="0"/>
-              <w:rPr>
-                <w:rFonts w:eastAsiaTheme="minorEastAsia"/>
-                <w:sz w:val="18"/>
-                <w:szCs w:val="18"/>
-                <w:lang w:val="en-GB"/>
-              </w:rPr>
-            </w:pPr>
-          </w:p>
-          <w:p>
-            <w:pPr>
-              <w:cnfStyle w:val="000000000000" w:firstRow="0" w:lastRow="0" w:firstColumn="0" w:lastColumn="0" w:oddVBand="0" w:evenVBand="0" w:oddHBand="0" w:evenHBand="0" w:firstRowFirstColumn="0" w:firstRowLastColumn="0" w:lastRowFirstColumn="0" w:lastRowLastColumn="0"/>
-              <w:rPr>
-                <w:rFonts w:eastAsiaTheme="minorEastAsia"/>
-                <w:sz w:val="18"/>
-                <w:szCs w:val="18"/>
-                <w:lang w:val="en-GB"/>
-              </w:rPr>
-            </w:pPr>
-          </w:p>
-          <w:p>
-            <w:pPr>
-              <w:cnfStyle w:val="000000000000" w:firstRow="0" w:lastRow="0" w:firstColumn="0" w:lastColumn="0" w:oddVBand="0" w:evenVBand="0" w:oddHBand="0" w:evenHBand="0" w:firstRowFirstColumn="0" w:firstRowLastColumn="0" w:lastRowFirstColumn="0" w:lastRowLastColumn="0"/>
-              <w:rPr>
-                <w:rFonts w:eastAsiaTheme="minorEastAsia"/>
-                <w:i/>
-                <w:iCs/>
-                <w:sz w:val="18"/>
-                <w:szCs w:val="18"/>
-              </w:rPr>
-            </w:pPr>
-          </w:p>
-          <w:p>
-            <w:pPr>
-              <w:cnfStyle w:val="000000000000" w:firstRow="0" w:lastRow="0" w:firstColumn="0" w:lastColumn="0" w:oddVBand="0" w:evenVBand="0" w:oddHBand="0" w:evenHBand="0" w:firstRowFirstColumn="0" w:firstRowLastColumn="0" w:lastRowFirstColumn="0" w:lastRowLastColumn="0"/>
-              <w:rPr>
-                <w:rFonts w:eastAsiaTheme="minorEastAsia"/>
-                <w:sz w:val="18"/>
-                <w:szCs w:val="18"/>
-              </w:rPr>
-            </w:pPr>
-          </w:p>
-          <w:p>
-            <w:pPr>
-              <w:cnfStyle w:val="000000000000" w:firstRow="0" w:lastRow="0" w:firstColumn="0" w:lastColumn="0" w:oddVBand="0" w:evenVBand="0" w:oddHBand="0" w:evenHBand="0" w:firstRowFirstColumn="0" w:firstRowLastColumn="0" w:lastRowFirstColumn="0" w:lastRowLastColumn="0"/>
-              <w:rPr>
-                <w:rFonts w:eastAsiaTheme="minorEastAsia"/>
-                <w:sz w:val="18"/>
-                <w:szCs w:val="18"/>
-              </w:rPr>
-            </w:pPr>
-            <w:r>
-              <w:rPr>
-                <w:rFonts w:eastAsiaTheme="minorEastAsia"/>
-                <w:sz w:val="18"/>
-                <w:szCs w:val="18"/>
-              </w:rPr>
-              <w:t>$</w:t>
-            </w:r>
-            <w:r>
-              <w:rPr>
-                <w:rFonts w:eastAsiaTheme="minorEastAsia"/>
-                <w:sz w:val="18"/>
-                <w:szCs w:val="18"/>
-              </w:rPr>
-              <w:t>557</w:t>
+              </w:rPr>
+              <w:t>{{</w:t>
+            </w:r>
+            <w:proofErr w:type="spellStart"/>
+            <w:r>
+              <w:rPr>
+                <w:rFonts w:eastAsiaTheme="minorEastAsia"/>
+                <w:sz w:val="18"/>
+                <w:szCs w:val="18"/>
+              </w:rPr>
+              <w:t>gst</w:t>
+            </w:r>
+            <w:proofErr w:type="spellEnd"/>
+            <w:r>
+              <w:rPr>
+                <w:rFonts w:eastAsiaTheme="minorEastAsia"/>
+                <w:sz w:val="18"/>
+                <w:szCs w:val="18"/>
+              </w:rPr>
+              <w:t>}}</w:t>
             </w:r>
           </w:p>
           <w:p>
@@ -3462,7 +3558,25 @@
                 <w:sz w:val="18"/>
                 <w:szCs w:val="18"/>
               </w:rPr>
-              <w:t>5562</w:t>
+              <w:t>{{</w:t>
+            </w:r>
+            <w:proofErr w:type="spellStart"/>
+            <w:r>
+              <w:rPr>
+                <w:rFonts w:eastAsiaTheme="minorEastAsia"/>
+                <w:sz w:val="18"/>
+                <w:szCs w:val="18"/>
+              </w:rPr>
+              <w:t>costs_summed</w:t>
+            </w:r>
+            <w:proofErr w:type="spellEnd"/>
+            <w:r>
+              <w:rPr>
+                <w:rFonts w:eastAsiaTheme="minorEastAsia"/>
+                <w:sz w:val="18"/>
+                <w:szCs w:val="18"/>
+              </w:rPr>
+              <w:t>}}</w:t>
             </w:r>
             <w:r>
               <w:rPr>
@@ -3511,7 +3625,29 @@
                 <w:sz w:val="18"/>
                 <w:szCs w:val="18"/>
               </w:rPr>
-              <w:t>6119</w:t>
+              <w:t>{{</w:t>
+            </w:r>
+            <w:proofErr w:type="spellStart"/>
+            <w:r>
+              <w:rPr>
+                <w:rFonts w:eastAsiaTheme="minorEastAsia"/>
+                <w:b/>
+                <w:bCs/>
+                <w:sz w:val="18"/>
+                <w:szCs w:val="18"/>
+              </w:rPr>
+              <w:t>total_cost</w:t>
+            </w:r>
+            <w:proofErr w:type="spellEnd"/>
+            <w:r>
+              <w:rPr>
+                <w:rFonts w:eastAsiaTheme="minorEastAsia"/>
+                <w:b/>
+                <w:bCs/>
+                <w:sz w:val="18"/>
+                <w:szCs w:val="18"/>
+              </w:rPr>
+              <w:t>}}</w:t>
             </w:r>
           </w:p>
           <w:p>

</xml_diff>